<commit_message>
add new book review
</commit_message>
<xml_diff>
--- a/成长/2016年春节期间学习/2016年学习情况记录.docx
+++ b/成长/2016年春节期间学习/2016年学习情况记录.docx
@@ -9,6 +9,61 @@
           <w:rFonts w:hint="eastAsia" w:ascii="楷体" w:hAnsi="楷体" w:cs="楷体"/>
           <w:sz w:val="24"/>
           <w:szCs w:val="24"/>
+          <w:lang w:eastAsia="zh-CN"/>
+        </w:rPr>
+      </w:pPr>
+      <w:r>
+        <w:rPr>
+          <w:rFonts w:hint="eastAsia" w:ascii="楷体" w:hAnsi="楷体" w:cs="楷体"/>
+          <w:sz w:val="24"/>
+          <w:szCs w:val="24"/>
+          <w:lang w:eastAsia="zh-CN"/>
+        </w:rPr>
+        <w:t>本次学习目标：</w:t>
+      </w:r>
+    </w:p>
+    <w:p>
+      <w:pPr>
+        <w:ind w:firstLine="420" w:firstLineChars="0"/>
+        <w:rPr>
+          <w:rFonts w:hint="eastAsia" w:ascii="楷体" w:hAnsi="楷体" w:cs="楷体"/>
+          <w:sz w:val="24"/>
+          <w:szCs w:val="24"/>
+          <w:lang w:eastAsia="zh-CN"/>
+        </w:rPr>
+      </w:pPr>
+      <w:bookmarkStart w:id="0" w:name="_GoBack"/>
+      <w:bookmarkEnd w:id="0"/>
+    </w:p>
+    <w:p>
+      <w:pPr>
+        <w:ind w:firstLine="420" w:firstLineChars="0"/>
+        <w:rPr>
+          <w:rFonts w:hint="eastAsia" w:ascii="楷体" w:hAnsi="楷体" w:eastAsia="楷体" w:cs="楷体"/>
+          <w:sz w:val="24"/>
+          <w:szCs w:val="24"/>
+          <w:lang w:eastAsia="zh-CN"/>
+        </w:rPr>
+      </w:pPr>
+    </w:p>
+    <w:p>
+      <w:pPr>
+        <w:ind w:firstLine="420" w:firstLineChars="0"/>
+        <w:rPr>
+          <w:rFonts w:hint="eastAsia" w:ascii="楷体" w:hAnsi="楷体" w:eastAsia="楷体" w:cs="楷体"/>
+          <w:sz w:val="24"/>
+          <w:szCs w:val="24"/>
+          <w:lang w:eastAsia="zh-CN"/>
+        </w:rPr>
+      </w:pPr>
+    </w:p>
+    <w:p>
+      <w:pPr>
+        <w:ind w:firstLine="420" w:firstLineChars="0"/>
+        <w:rPr>
+          <w:rFonts w:hint="eastAsia" w:ascii="楷体" w:hAnsi="楷体" w:cs="楷体"/>
+          <w:sz w:val="24"/>
+          <w:szCs w:val="24"/>
           <w:lang w:val="en-US" w:eastAsia="zh-CN"/>
         </w:rPr>
       </w:pPr>
@@ -266,6 +321,7 @@
       <w:pPr>
         <w:widowControl w:val="0"/>
         <w:numPr>
+          <w:ilvl w:val="0"/>
           <w:numId w:val="0"/>
         </w:numPr>
         <w:jc w:val="both"/>
@@ -281,6 +337,7 @@
       <w:pPr>
         <w:widowControl w:val="0"/>
         <w:numPr>
+          <w:ilvl w:val="0"/>
           <w:numId w:val="0"/>
         </w:numPr>
         <w:jc w:val="both"/>
@@ -300,8 +357,6 @@
         </w:rPr>
         <w:t>（PS：好像没有做什么，时间就都过去了，好可惜）</w:t>
       </w:r>
-      <w:bookmarkStart w:id="0" w:name="_GoBack"/>
-      <w:bookmarkEnd w:id="0"/>
     </w:p>
     <w:sectPr>
       <w:pgSz w:w="11906" w:h="16838"/>

</xml_diff>